<commit_message>
Add domain/paradigm and features
</commit_message>
<xml_diff>
--- a/Prolog Report Content.docx
+++ b/Prolog Report Content.docx
@@ -7,104 +7,47 @@
         <w:jc w:val="both"/>
         <w:rPr>
           <w:rFonts w:ascii="Arial" w:hAnsi="Arial" w:cs="Arial"/>
-        </w:rPr>
-      </w:pPr>
-      <w:r>
-        <w:rPr>
-          <w:rFonts w:ascii="Arial" w:hAnsi="Arial" w:cs="Arial"/>
           <w:b/>
           <w:bCs/>
         </w:rPr>
+      </w:pPr>
+      <w:r>
+        <w:rPr>
+          <w:rFonts w:ascii="Arial" w:hAnsi="Arial" w:cs="Arial"/>
+          <w:b/>
+          <w:bCs/>
+        </w:rPr>
         <w:t>History</w:t>
       </w:r>
+    </w:p>
+    <w:p>
+      <w:pPr>
+        <w:jc w:val="both"/>
+        <w:rPr>
+          <w:rFonts w:ascii="Arial" w:hAnsi="Arial" w:cs="Arial"/>
+        </w:rPr>
+      </w:pPr>
       <w:r>
         <w:rPr>
           <w:rFonts w:ascii="Arial" w:hAnsi="Arial" w:cs="Arial"/>
         </w:rPr>
         <w:br/>
-      </w:r>
-      <w:r>
-        <w:rPr>
-          <w:rFonts w:ascii="Arial" w:hAnsi="Arial" w:cs="Arial"/>
-        </w:rPr>
-        <w:br/>
-      </w:r>
-      <w:r>
-        <w:rPr>
-          <w:rFonts w:ascii="Arial" w:hAnsi="Arial" w:cs="Arial"/>
-        </w:rPr>
-        <w:t xml:space="preserve">Prolog has an exciting and diverse history that spans several decades. Its origins can be traced back to the late 1960s and early 1970s, when researchers, Alain </w:t>
-      </w:r>
-      <w:proofErr w:type="spellStart"/>
-      <w:r>
-        <w:rPr>
-          <w:rFonts w:ascii="Arial" w:hAnsi="Arial" w:cs="Arial"/>
-        </w:rPr>
-        <w:t>Colmerauer</w:t>
-      </w:r>
-      <w:proofErr w:type="spellEnd"/>
-      <w:r>
-        <w:rPr>
-          <w:rFonts w:ascii="Arial" w:hAnsi="Arial" w:cs="Arial"/>
-        </w:rPr>
-        <w:t xml:space="preserve"> and Phillipe Roussel, at the University of Aix-Marseille, collaborated with Robert Kowalski of the University of Edinburgh to design the underlying framework of Prolog. Kowalski provided the theoretical foundation of Prolog, while </w:t>
-      </w:r>
-      <w:proofErr w:type="spellStart"/>
-      <w:r>
-        <w:rPr>
-          <w:rFonts w:ascii="Arial" w:hAnsi="Arial" w:cs="Arial"/>
-        </w:rPr>
-        <w:t>Colmerauer's</w:t>
-      </w:r>
-      <w:proofErr w:type="spellEnd"/>
-      <w:r>
-        <w:rPr>
-          <w:rFonts w:ascii="Arial" w:hAnsi="Arial" w:cs="Arial"/>
-        </w:rPr>
-        <w:t xml:space="preserve"> research helped formalize the Prolog language.</w:t>
-      </w:r>
-    </w:p>
-    <w:p>
-      <w:pPr>
-        <w:jc w:val="both"/>
-        <w:rPr>
-          <w:rFonts w:ascii="Arial" w:hAnsi="Arial" w:cs="Arial"/>
-        </w:rPr>
-      </w:pPr>
-    </w:p>
-    <w:p>
-      <w:pPr>
-        <w:jc w:val="both"/>
-        <w:rPr>
-          <w:rFonts w:ascii="Arial" w:hAnsi="Arial" w:cs="Arial"/>
-        </w:rPr>
-      </w:pPr>
-      <w:r>
-        <w:rPr>
-          <w:rFonts w:ascii="Arial" w:hAnsi="Arial" w:cs="Arial"/>
-        </w:rPr>
-        <w:t>1972 is widely regarded as the birthdate of Prolog, and since then, it has branched out into several different dialects. The first Prolog interpreter was built by Phillipe Roussel, and the first compiler was developed by David Warren of the University of Edinburgh. Prolog's popularity continued growing in North America and Europe, mainly through its use in the European Esprit program</w:t>
-      </w:r>
-      <w:r>
-        <w:rPr>
-          <w:rFonts w:ascii="Arial" w:hAnsi="Arial" w:cs="Arial"/>
-        </w:rPr>
-        <w:t xml:space="preserve">. </w:t>
-      </w:r>
-      <w:r>
-        <w:rPr>
-          <w:rFonts w:ascii="Arial" w:hAnsi="Arial" w:cs="Arial"/>
-        </w:rPr>
-        <w:t>Its use in the Japanese Fifth-Generation Computer Project in 1981 brought considerable attention to the language and its capabilities.</w:t>
-      </w:r>
-    </w:p>
-    <w:p>
-      <w:pPr>
-        <w:jc w:val="both"/>
-        <w:rPr>
-          <w:rFonts w:ascii="Arial" w:hAnsi="Arial" w:cs="Arial"/>
-        </w:rPr>
-      </w:pPr>
+        <w:t>Prolog has an exciting and diverse history that spans several decades. Its origins can be traced back to the late 1960s and early 1970s, when researchers, Alain Colmerauer and Phillipe Roussel, at the University of Aix-Marseille, collaborated with Robert Kowalski of the University of Edinburgh to design the underlying framework of Prolog. Kowalski provided the theoretical foundation of Prolog, while Colmerauer's research helped formalize the Prolog language.</w:t>
+      </w:r>
+    </w:p>
+    <w:p>
+      <w:pPr>
+        <w:jc w:val="both"/>
+        <w:rPr>
+          <w:rFonts w:ascii="Arial" w:hAnsi="Arial" w:cs="Arial"/>
+        </w:rPr>
+      </w:pPr>
+      <w:r>
+        <w:rPr>
+          <w:rFonts w:ascii="Arial" w:hAnsi="Arial" w:cs="Arial"/>
+        </w:rPr>
+        <w:t>1972 is widely regarded as the birthdate of Prolog, and since then, it has branched out into several different dialects. The first Prolog interpreter was built by Phillipe Roussel, and the first compiler was developed by David Warren of the University of Edinburgh. Prolog's popularity continued growing in North America and Europe, mainly through its use in the European Esprit program. Its use in the Japanese Fifth-Generation Computer Project in 1981 brought considerable attention to the language and its capabilities.</w:t>
+      </w:r>
     </w:p>
     <w:p>
       <w:pPr>
@@ -127,20 +70,328 @@
           <w:rFonts w:ascii="Arial" w:hAnsi="Arial" w:cs="Arial"/>
         </w:rPr>
       </w:pPr>
-    </w:p>
-    <w:p>
-      <w:pPr>
-        <w:jc w:val="both"/>
-        <w:rPr>
-          <w:rFonts w:ascii="Arial" w:hAnsi="Arial" w:cs="Arial"/>
-        </w:rPr>
-      </w:pPr>
       <w:r>
         <w:rPr>
           <w:rFonts w:ascii="Arial" w:hAnsi="Arial" w:cs="Arial"/>
         </w:rPr>
         <w:t>Today, Prolog remains a widely used programming language that has made significant contributions to the field of artificial intelligence and automated reasoning.</w:t>
       </w:r>
+    </w:p>
+    <w:p>
+      <w:pPr>
+        <w:jc w:val="both"/>
+        <w:rPr>
+          <w:rFonts w:ascii="Arial" w:hAnsi="Arial" w:cs="Arial"/>
+        </w:rPr>
+      </w:pPr>
+    </w:p>
+    <w:p>
+      <w:pPr>
+        <w:jc w:val="both"/>
+        <w:rPr>
+          <w:rFonts w:ascii="Arial" w:hAnsi="Arial" w:cs="Arial"/>
+          <w:b/>
+          <w:bCs/>
+        </w:rPr>
+      </w:pPr>
+      <w:r>
+        <w:rPr>
+          <w:rFonts w:ascii="Arial" w:hAnsi="Arial" w:cs="Arial"/>
+          <w:b/>
+          <w:bCs/>
+        </w:rPr>
+        <w:t>Domain and Paradigm</w:t>
+      </w:r>
+    </w:p>
+    <w:p>
+      <w:pPr>
+        <w:spacing w:after="0"/>
+        <w:jc w:val="both"/>
+        <w:rPr>
+          <w:rFonts w:ascii="Arial" w:hAnsi="Arial" w:cs="Arial"/>
+        </w:rPr>
+      </w:pPr>
+    </w:p>
+    <w:p>
+      <w:pPr>
+        <w:jc w:val="both"/>
+        <w:rPr>
+          <w:rFonts w:ascii="Arial" w:hAnsi="Arial" w:cs="Arial"/>
+        </w:rPr>
+      </w:pPr>
+      <w:r>
+        <w:rPr>
+          <w:rFonts w:ascii="Arial" w:hAnsi="Arial" w:cs="Arial"/>
+        </w:rPr>
+        <w:t xml:space="preserve">The domain of Prolog is primarily </w:t>
+      </w:r>
+      <w:r>
+        <w:rPr>
+          <w:rFonts w:ascii="Arial" w:hAnsi="Arial" w:cs="Arial"/>
+        </w:rPr>
+        <w:t>in</w:t>
+      </w:r>
+      <w:r>
+        <w:rPr>
+          <w:rFonts w:ascii="Arial" w:hAnsi="Arial" w:cs="Arial"/>
+        </w:rPr>
+        <w:t xml:space="preserve"> symbolic artificial intelligence, which involves the manipulation and processing of symbols, such as words, sentences, and logical statements. Prolog is often used in natural language processing, expert systems, and other applications where reasoning about symbolic knowledge is required.</w:t>
+      </w:r>
+    </w:p>
+    <w:p>
+      <w:pPr>
+        <w:jc w:val="both"/>
+        <w:rPr>
+          <w:rFonts w:ascii="Arial" w:hAnsi="Arial" w:cs="Arial"/>
+        </w:rPr>
+      </w:pPr>
+      <w:r>
+        <w:rPr>
+          <w:rFonts w:ascii="Arial" w:hAnsi="Arial" w:cs="Arial"/>
+        </w:rPr>
+        <w:t>The paradigm of Prolog is logic programming, which is based on the principles of mathematical logic. In logic programming, programs are written as a collection of logical rules and facts that define relationships between objects and properties. Prolog uses a declarative programming style, where programmers define what they want the program to do, rather than how to do it.</w:t>
+      </w:r>
+    </w:p>
+    <w:p>
+      <w:pPr>
+        <w:jc w:val="both"/>
+        <w:rPr>
+          <w:rFonts w:ascii="Arial" w:hAnsi="Arial" w:cs="Arial"/>
+        </w:rPr>
+      </w:pPr>
+      <w:r>
+        <w:rPr>
+          <w:rFonts w:ascii="Arial" w:hAnsi="Arial" w:cs="Arial"/>
+        </w:rPr>
+        <w:t>Prolog programs are executed by a built-in inference engine that uses a process called "unification" to match queries against the program's rules and facts. This makes Prolog well-suited for tasks such as searching large databases of information, parsing natural language sentences, and solving complex puzzles.</w:t>
+      </w:r>
+    </w:p>
+    <w:p>
+      <w:pPr>
+        <w:jc w:val="both"/>
+        <w:rPr>
+          <w:rFonts w:ascii="Arial" w:hAnsi="Arial" w:cs="Arial"/>
+        </w:rPr>
+      </w:pPr>
+      <w:r>
+        <w:rPr>
+          <w:rFonts w:ascii="Arial" w:hAnsi="Arial" w:cs="Arial"/>
+        </w:rPr>
+        <w:t>In summary, the domain of Prolog is in the field of symbolic artificial intelligence, and its paradigm is logic programming.</w:t>
+      </w:r>
+    </w:p>
+    <w:p>
+      <w:pPr>
+        <w:jc w:val="both"/>
+        <w:rPr>
+          <w:rFonts w:ascii="Arial" w:hAnsi="Arial" w:cs="Arial"/>
+        </w:rPr>
+      </w:pPr>
+    </w:p>
+    <w:p>
+      <w:pPr>
+        <w:rPr>
+          <w:rFonts w:ascii="Arial" w:hAnsi="Arial" w:cs="Arial"/>
+        </w:rPr>
+      </w:pPr>
+      <w:r>
+        <w:rPr>
+          <w:rFonts w:ascii="Arial" w:hAnsi="Arial" w:cs="Arial"/>
+        </w:rPr>
+        <w:br w:type="page"/>
+      </w:r>
+    </w:p>
+    <w:p>
+      <w:pPr>
+        <w:jc w:val="both"/>
+        <w:rPr>
+          <w:rFonts w:ascii="Arial" w:hAnsi="Arial" w:cs="Arial"/>
+          <w:b/>
+          <w:bCs/>
+        </w:rPr>
+      </w:pPr>
+      <w:r>
+        <w:rPr>
+          <w:rFonts w:ascii="Arial" w:hAnsi="Arial" w:cs="Arial"/>
+          <w:b/>
+          <w:bCs/>
+        </w:rPr>
+        <w:lastRenderedPageBreak/>
+        <w:t>Features</w:t>
+      </w:r>
+    </w:p>
+    <w:p>
+      <w:pPr>
+        <w:spacing w:after="0"/>
+        <w:jc w:val="both"/>
+        <w:rPr>
+          <w:rFonts w:ascii="Arial" w:hAnsi="Arial" w:cs="Arial"/>
+          <w:b/>
+          <w:bCs/>
+        </w:rPr>
+      </w:pPr>
+    </w:p>
+    <w:p>
+      <w:pPr>
+        <w:jc w:val="both"/>
+        <w:rPr>
+          <w:rFonts w:ascii="Arial" w:hAnsi="Arial" w:cs="Arial"/>
+        </w:rPr>
+      </w:pPr>
+      <w:r>
+        <w:rPr>
+          <w:rFonts w:ascii="Arial" w:hAnsi="Arial" w:cs="Arial"/>
+        </w:rPr>
+        <w:t>Prolog is a programming language that has several distinctive features, including:</w:t>
+      </w:r>
+    </w:p>
+    <w:p>
+      <w:pPr>
+        <w:numPr>
+          <w:ilvl w:val="0"/>
+          <w:numId w:val="1"/>
+        </w:numPr>
+        <w:jc w:val="both"/>
+        <w:rPr>
+          <w:rFonts w:ascii="Arial" w:hAnsi="Arial" w:cs="Arial"/>
+        </w:rPr>
+      </w:pPr>
+      <w:r>
+        <w:rPr>
+          <w:rFonts w:ascii="Arial" w:hAnsi="Arial" w:cs="Arial"/>
+        </w:rPr>
+        <w:t>Logic Programming: Prolog is based on the principles of logic programming, which uses logical statements and rules to represent and manipulate knowledge.</w:t>
+      </w:r>
+    </w:p>
+    <w:p>
+      <w:pPr>
+        <w:numPr>
+          <w:ilvl w:val="0"/>
+          <w:numId w:val="1"/>
+        </w:numPr>
+        <w:jc w:val="both"/>
+        <w:rPr>
+          <w:rFonts w:ascii="Arial" w:hAnsi="Arial" w:cs="Arial"/>
+        </w:rPr>
+      </w:pPr>
+      <w:r>
+        <w:rPr>
+          <w:rFonts w:ascii="Arial" w:hAnsi="Arial" w:cs="Arial"/>
+        </w:rPr>
+        <w:t>Declarative Programming: Prolog uses a declarative programming style, where programmers define what they want the program to do, rather than how to do it.</w:t>
+      </w:r>
+    </w:p>
+    <w:p>
+      <w:pPr>
+        <w:numPr>
+          <w:ilvl w:val="0"/>
+          <w:numId w:val="1"/>
+        </w:numPr>
+        <w:jc w:val="both"/>
+        <w:rPr>
+          <w:rFonts w:ascii="Arial" w:hAnsi="Arial" w:cs="Arial"/>
+        </w:rPr>
+      </w:pPr>
+      <w:r>
+        <w:rPr>
+          <w:rFonts w:ascii="Arial" w:hAnsi="Arial" w:cs="Arial"/>
+        </w:rPr>
+        <w:t>Pattern Matching: Prolog has a powerful pattern matching mechanism that allows it to match patterns in a database of facts and rules to answer queries.</w:t>
+      </w:r>
+    </w:p>
+    <w:p>
+      <w:pPr>
+        <w:numPr>
+          <w:ilvl w:val="0"/>
+          <w:numId w:val="1"/>
+        </w:numPr>
+        <w:jc w:val="both"/>
+        <w:rPr>
+          <w:rFonts w:ascii="Arial" w:hAnsi="Arial" w:cs="Arial"/>
+        </w:rPr>
+      </w:pPr>
+      <w:r>
+        <w:rPr>
+          <w:rFonts w:ascii="Arial" w:hAnsi="Arial" w:cs="Arial"/>
+        </w:rPr>
+        <w:t>Backtracking: Prolog uses a backtracking algorithm to explore all possible solutions to a problem. This makes it well-suited for tasks such as searching large databases of information.</w:t>
+      </w:r>
+    </w:p>
+    <w:p>
+      <w:pPr>
+        <w:numPr>
+          <w:ilvl w:val="0"/>
+          <w:numId w:val="1"/>
+        </w:numPr>
+        <w:jc w:val="both"/>
+        <w:rPr>
+          <w:rFonts w:ascii="Arial" w:hAnsi="Arial" w:cs="Arial"/>
+        </w:rPr>
+      </w:pPr>
+      <w:r>
+        <w:rPr>
+          <w:rFonts w:ascii="Arial" w:hAnsi="Arial" w:cs="Arial"/>
+        </w:rPr>
+        <w:t>Automatic Memory Management: Prolog has built-in garbage collection, which automatically manages memory allocation and deallocation.</w:t>
+      </w:r>
+    </w:p>
+    <w:p>
+      <w:pPr>
+        <w:numPr>
+          <w:ilvl w:val="0"/>
+          <w:numId w:val="1"/>
+        </w:numPr>
+        <w:jc w:val="both"/>
+        <w:rPr>
+          <w:rFonts w:ascii="Arial" w:hAnsi="Arial" w:cs="Arial"/>
+        </w:rPr>
+      </w:pPr>
+      <w:r>
+        <w:rPr>
+          <w:rFonts w:ascii="Arial" w:hAnsi="Arial" w:cs="Arial"/>
+        </w:rPr>
+        <w:t>Meta-programming: Prolog allows programs to be generated and executed dynamically, which makes it possible to write programs that modify themselves or generate other programs.</w:t>
+      </w:r>
+    </w:p>
+    <w:p>
+      <w:pPr>
+        <w:numPr>
+          <w:ilvl w:val="0"/>
+          <w:numId w:val="1"/>
+        </w:numPr>
+        <w:jc w:val="both"/>
+        <w:rPr>
+          <w:rFonts w:ascii="Arial" w:hAnsi="Arial" w:cs="Arial"/>
+        </w:rPr>
+      </w:pPr>
+      <w:r>
+        <w:rPr>
+          <w:rFonts w:ascii="Arial" w:hAnsi="Arial" w:cs="Arial"/>
+        </w:rPr>
+        <w:t>Natural Language Processing: Prolog has built-in support for natural language processing, which makes it well-suited for tasks such as parsing and generating natural language sentences.</w:t>
+      </w:r>
+    </w:p>
+    <w:p>
+      <w:pPr>
+        <w:jc w:val="both"/>
+        <w:rPr>
+          <w:rFonts w:ascii="Arial" w:hAnsi="Arial" w:cs="Arial"/>
+        </w:rPr>
+      </w:pPr>
+      <w:r>
+        <w:rPr>
+          <w:rFonts w:ascii="Arial" w:hAnsi="Arial" w:cs="Arial"/>
+        </w:rPr>
+        <w:t>Overall, Prolog's unique combination of logic programming, pattern matching, backtracking, and natural language processing make it well-suited for a wide range of tasks in artificial intelligence, expert systems, and natural language processing.</w:t>
+      </w:r>
+    </w:p>
+    <w:p>
+      <w:pPr>
+        <w:jc w:val="both"/>
+        <w:rPr>
+          <w:rFonts w:ascii="Arial" w:hAnsi="Arial" w:cs="Arial"/>
+        </w:rPr>
+      </w:pPr>
     </w:p>
     <w:sectPr>
       <w:pgSz w:w="12240" w:h="15840"/>
@@ -150,6 +401,127 @@
     </w:sectPr>
   </w:body>
 </w:document>
+</file>
+
+<file path=word/numbering.xml><?xml version="1.0" encoding="utf-8"?>
+<w:numbering xmlns:wpc="http://schemas.microsoft.com/office/word/2010/wordprocessingCanvas" xmlns:cx="http://schemas.microsoft.com/office/drawing/2014/chartex" xmlns:cx1="http://schemas.microsoft.com/office/drawing/2015/9/8/chartex" xmlns:cx2="http://schemas.microsoft.com/office/drawing/2015/10/21/chartex" xmlns:cx3="http://schemas.microsoft.com/office/drawing/2016/5/9/chartex" xmlns:cx4="http://schemas.microsoft.com/office/drawing/2016/5/10/chartex" xmlns:cx5="http://schemas.microsoft.com/office/drawing/2016/5/11/chartex" xmlns:cx6="http://schemas.microsoft.com/office/drawing/2016/5/12/chartex" xmlns:cx7="http://schemas.microsoft.com/office/drawing/2016/5/13/chartex" xmlns:cx8="http://schemas.microsoft.com/office/drawing/2016/5/14/chartex" xmlns:mc="http://schemas.openxmlformats.org/markup-compatibility/2006" xmlns:aink="http://schemas.microsoft.com/office/drawing/2016/ink" xmlns:am3d="http://schemas.microsoft.com/office/drawing/2017/model3d" xmlns:o="urn:schemas-microsoft-com:office:office" xmlns:oel="http://schemas.microsoft.com/office/2019/extlst" xmlns:r="http://schemas.openxmlformats.org/officeDocument/2006/relationships" xmlns:m="http://schemas.openxmlformats.org/officeDocument/2006/math" xmlns:v="urn:schemas-microsoft-com:vml" xmlns:wp14="http://schemas.microsoft.com/office/word/2010/wordprocessingDrawing" xmlns:wp="http://schemas.openxmlformats.org/drawingml/2006/wordprocessingDrawing" xmlns:w10="urn:schemas-microsoft-com:office:word" xmlns:w="http://schemas.openxmlformats.org/wordprocessingml/2006/main" xmlns:w14="http://schemas.microsoft.com/office/word/2010/wordml" xmlns:w15="http://schemas.microsoft.com/office/word/2012/wordml" xmlns:w16cex="http://schemas.microsoft.com/office/word/2018/wordml/cex" xmlns:w16cid="http://schemas.microsoft.com/office/word/2016/wordml/cid" xmlns:w16="http://schemas.microsoft.com/office/word/2018/wordml" xmlns:w16sdtdh="http://schemas.microsoft.com/office/word/2020/wordml/sdtdatahash" xmlns:w16se="http://schemas.microsoft.com/office/word/2015/wordml/symex" xmlns:wpg="http://schemas.microsoft.com/office/word/2010/wordprocessingGroup" xmlns:wpi="http://schemas.microsoft.com/office/word/2010/wordprocessingInk" xmlns:wne="http://schemas.microsoft.com/office/word/2006/wordml" xmlns:wps="http://schemas.microsoft.com/office/word/2010/wordprocessingShape" mc:Ignorable="w14 w15 w16se w16cid w16 w16cex w16sdtdh wp14">
+  <w:abstractNum w:abstractNumId="0" w15:restartNumberingAfterBreak="0">
+    <w:nsid w:val="449E2240"/>
+    <w:multiLevelType w:val="multilevel"/>
+    <w:tmpl w:val="666E2248"/>
+    <w:lvl w:ilvl="0">
+      <w:start w:val="1"/>
+      <w:numFmt w:val="decimal"/>
+      <w:lvlText w:val="%1."/>
+      <w:lvlJc w:val="left"/>
+      <w:pPr>
+        <w:tabs>
+          <w:tab w:val="num" w:pos="720"/>
+        </w:tabs>
+        <w:ind w:left="720" w:hanging="360"/>
+      </w:pPr>
+    </w:lvl>
+    <w:lvl w:ilvl="1" w:tentative="1">
+      <w:start w:val="1"/>
+      <w:numFmt w:val="decimal"/>
+      <w:lvlText w:val="%2."/>
+      <w:lvlJc w:val="left"/>
+      <w:pPr>
+        <w:tabs>
+          <w:tab w:val="num" w:pos="1440"/>
+        </w:tabs>
+        <w:ind w:left="1440" w:hanging="360"/>
+      </w:pPr>
+    </w:lvl>
+    <w:lvl w:ilvl="2" w:tentative="1">
+      <w:start w:val="1"/>
+      <w:numFmt w:val="decimal"/>
+      <w:lvlText w:val="%3."/>
+      <w:lvlJc w:val="left"/>
+      <w:pPr>
+        <w:tabs>
+          <w:tab w:val="num" w:pos="2160"/>
+        </w:tabs>
+        <w:ind w:left="2160" w:hanging="360"/>
+      </w:pPr>
+    </w:lvl>
+    <w:lvl w:ilvl="3" w:tentative="1">
+      <w:start w:val="1"/>
+      <w:numFmt w:val="decimal"/>
+      <w:lvlText w:val="%4."/>
+      <w:lvlJc w:val="left"/>
+      <w:pPr>
+        <w:tabs>
+          <w:tab w:val="num" w:pos="2880"/>
+        </w:tabs>
+        <w:ind w:left="2880" w:hanging="360"/>
+      </w:pPr>
+    </w:lvl>
+    <w:lvl w:ilvl="4" w:tentative="1">
+      <w:start w:val="1"/>
+      <w:numFmt w:val="decimal"/>
+      <w:lvlText w:val="%5."/>
+      <w:lvlJc w:val="left"/>
+      <w:pPr>
+        <w:tabs>
+          <w:tab w:val="num" w:pos="3600"/>
+        </w:tabs>
+        <w:ind w:left="3600" w:hanging="360"/>
+      </w:pPr>
+    </w:lvl>
+    <w:lvl w:ilvl="5" w:tentative="1">
+      <w:start w:val="1"/>
+      <w:numFmt w:val="decimal"/>
+      <w:lvlText w:val="%6."/>
+      <w:lvlJc w:val="left"/>
+      <w:pPr>
+        <w:tabs>
+          <w:tab w:val="num" w:pos="4320"/>
+        </w:tabs>
+        <w:ind w:left="4320" w:hanging="360"/>
+      </w:pPr>
+    </w:lvl>
+    <w:lvl w:ilvl="6" w:tentative="1">
+      <w:start w:val="1"/>
+      <w:numFmt w:val="decimal"/>
+      <w:lvlText w:val="%7."/>
+      <w:lvlJc w:val="left"/>
+      <w:pPr>
+        <w:tabs>
+          <w:tab w:val="num" w:pos="5040"/>
+        </w:tabs>
+        <w:ind w:left="5040" w:hanging="360"/>
+      </w:pPr>
+    </w:lvl>
+    <w:lvl w:ilvl="7" w:tentative="1">
+      <w:start w:val="1"/>
+      <w:numFmt w:val="decimal"/>
+      <w:lvlText w:val="%8."/>
+      <w:lvlJc w:val="left"/>
+      <w:pPr>
+        <w:tabs>
+          <w:tab w:val="num" w:pos="5760"/>
+        </w:tabs>
+        <w:ind w:left="5760" w:hanging="360"/>
+      </w:pPr>
+    </w:lvl>
+    <w:lvl w:ilvl="8" w:tentative="1">
+      <w:start w:val="1"/>
+      <w:numFmt w:val="decimal"/>
+      <w:lvlText w:val="%9."/>
+      <w:lvlJc w:val="left"/>
+      <w:pPr>
+        <w:tabs>
+          <w:tab w:val="num" w:pos="6480"/>
+        </w:tabs>
+        <w:ind w:left="6480" w:hanging="360"/>
+      </w:pPr>
+    </w:lvl>
+  </w:abstractNum>
+  <w:num w:numId="1" w16cid:durableId="1989819086">
+    <w:abstractNumId w:val="0"/>
+  </w:num>
+</w:numbering>
 </file>
 
 <file path=word/styles.xml><?xml version="1.0" encoding="utf-8"?>
@@ -554,7 +926,6 @@
   <w:style w:type="character" w:default="1" w:styleId="DefaultParagraphFont">
     <w:name w:val="Default Paragraph Font"/>
     <w:uiPriority w:val="1"/>
-    <w:semiHidden/>
     <w:unhideWhenUsed/>
   </w:style>
   <w:style w:type="table" w:default="1" w:styleId="TableNormal">

</xml_diff>